<commit_message>
added css and computed players
</commit_message>
<xml_diff>
--- a/Session Gameshow.docx
+++ b/Session Gameshow.docx
@@ -474,7 +474,15 @@
           <w:szCs w:val="24"/>
           <w:lang w:val="en-US"/>
         </w:rPr>
-        <w:t>50 = 25 gold</w:t>
+        <w:t>Between 40-50</w:t>
+      </w:r>
+      <w:r>
+        <w:rPr>
+          <w:sz w:val="24"/>
+          <w:szCs w:val="24"/>
+          <w:lang w:val="en-US"/>
+        </w:rPr>
+        <w:t xml:space="preserve"> = 25 gold</w:t>
       </w:r>
     </w:p>
     <w:p>
@@ -608,7 +616,15 @@
           <w:szCs w:val="24"/>
           <w:lang w:val="en-US"/>
         </w:rPr>
-        <w:t>100 = 80 gold</w:t>
+        <w:t>Between 90-100</w:t>
+      </w:r>
+      <w:r>
+        <w:rPr>
+          <w:sz w:val="24"/>
+          <w:szCs w:val="24"/>
+          <w:lang w:val="en-US"/>
+        </w:rPr>
+        <w:t xml:space="preserve"> = 80 gold</w:t>
       </w:r>
     </w:p>
     <w:p>

</xml_diff>

<commit_message>
created steal or deal file
</commit_message>
<xml_diff>
--- a/Session Gameshow.docx
+++ b/Session Gameshow.docx
@@ -282,7 +282,15 @@
           <w:szCs w:val="24"/>
           <w:lang w:val="en-US"/>
         </w:rPr>
-        <w:t>80</w:t>
+        <w:t>10</w:t>
+      </w:r>
+      <w:r>
+        <w:rPr>
+          <w:sz w:val="24"/>
+          <w:szCs w:val="24"/>
+          <w:lang w:val="en-US"/>
+        </w:rPr>
+        <w:t>0</w:t>
       </w:r>
       <w:r>
         <w:rPr>
@@ -386,7 +394,63 @@
           <w:szCs w:val="24"/>
           <w:lang w:val="en-US"/>
         </w:rPr>
-        <w:t>You start with 5 gold</w:t>
+        <w:t>S</w:t>
+      </w:r>
+      <w:r>
+        <w:rPr>
+          <w:sz w:val="24"/>
+          <w:szCs w:val="24"/>
+          <w:lang w:val="en-US"/>
+        </w:rPr>
+        <w:t>tart</w:t>
+      </w:r>
+      <w:r>
+        <w:rPr>
+          <w:sz w:val="24"/>
+          <w:szCs w:val="24"/>
+          <w:lang w:val="en-US"/>
+        </w:rPr>
+        <w:t>s</w:t>
+      </w:r>
+      <w:r>
+        <w:rPr>
+          <w:sz w:val="24"/>
+          <w:szCs w:val="24"/>
+          <w:lang w:val="en-US"/>
+        </w:rPr>
+        <w:t xml:space="preserve"> </w:t>
+      </w:r>
+      <w:r>
+        <w:rPr>
+          <w:sz w:val="24"/>
+          <w:szCs w:val="24"/>
+          <w:lang w:val="en-US"/>
+        </w:rPr>
+        <w:t>at</w:t>
+      </w:r>
+      <w:r>
+        <w:rPr>
+          <w:sz w:val="24"/>
+          <w:szCs w:val="24"/>
+          <w:lang w:val="en-US"/>
+        </w:rPr>
+        <w:t xml:space="preserve"> </w:t>
+      </w:r>
+      <w:r>
+        <w:rPr>
+          <w:sz w:val="24"/>
+          <w:szCs w:val="24"/>
+          <w:lang w:val="en-US"/>
+        </w:rPr>
+        <w:t>0</w:t>
+      </w:r>
+      <w:r>
+        <w:rPr>
+          <w:sz w:val="24"/>
+          <w:szCs w:val="24"/>
+          <w:lang w:val="en-US"/>
+        </w:rPr>
+        <w:t xml:space="preserve"> gold</w:t>
       </w:r>
     </w:p>
     <w:p>
@@ -408,7 +472,7 @@
           <w:szCs w:val="24"/>
           <w:lang w:val="en-US"/>
         </w:rPr>
-        <w:t>Between 10-20 = 10 gold</w:t>
+        <w:t>Between 1-9 = 5 gold</w:t>
       </w:r>
     </w:p>
     <w:p>
@@ -430,7 +494,23 @@
           <w:szCs w:val="24"/>
           <w:lang w:val="en-US"/>
         </w:rPr>
-        <w:t>Between 20-30 = 15 gold</w:t>
+        <w:t>Between 10-</w:t>
+      </w:r>
+      <w:r>
+        <w:rPr>
+          <w:sz w:val="24"/>
+          <w:szCs w:val="24"/>
+          <w:lang w:val="en-US"/>
+        </w:rPr>
+        <w:t>19</w:t>
+      </w:r>
+      <w:r>
+        <w:rPr>
+          <w:sz w:val="24"/>
+          <w:szCs w:val="24"/>
+          <w:lang w:val="en-US"/>
+        </w:rPr>
+        <w:t xml:space="preserve"> = 10 gold</w:t>
       </w:r>
     </w:p>
     <w:p>
@@ -452,7 +532,23 @@
           <w:szCs w:val="24"/>
           <w:lang w:val="en-US"/>
         </w:rPr>
-        <w:t>Between 30-40 = 20 gold</w:t>
+        <w:t>Between 20-</w:t>
+      </w:r>
+      <w:r>
+        <w:rPr>
+          <w:sz w:val="24"/>
+          <w:szCs w:val="24"/>
+          <w:lang w:val="en-US"/>
+        </w:rPr>
+        <w:t>29</w:t>
+      </w:r>
+      <w:r>
+        <w:rPr>
+          <w:sz w:val="24"/>
+          <w:szCs w:val="24"/>
+          <w:lang w:val="en-US"/>
+        </w:rPr>
+        <w:t xml:space="preserve"> = 15 gold</w:t>
       </w:r>
     </w:p>
     <w:p>
@@ -474,15 +570,23 @@
           <w:szCs w:val="24"/>
           <w:lang w:val="en-US"/>
         </w:rPr>
-        <w:t>Between 40-50</w:t>
-      </w:r>
-      <w:r>
-        <w:rPr>
-          <w:sz w:val="24"/>
-          <w:szCs w:val="24"/>
-          <w:lang w:val="en-US"/>
-        </w:rPr>
-        <w:t xml:space="preserve"> = 25 gold</w:t>
+        <w:t>Between 30-</w:t>
+      </w:r>
+      <w:r>
+        <w:rPr>
+          <w:sz w:val="24"/>
+          <w:szCs w:val="24"/>
+          <w:lang w:val="en-US"/>
+        </w:rPr>
+        <w:t>39</w:t>
+      </w:r>
+      <w:r>
+        <w:rPr>
+          <w:sz w:val="24"/>
+          <w:szCs w:val="24"/>
+          <w:lang w:val="en-US"/>
+        </w:rPr>
+        <w:t xml:space="preserve"> = 20 gold</w:t>
       </w:r>
     </w:p>
     <w:p>
@@ -504,7 +608,23 @@
           <w:szCs w:val="24"/>
           <w:lang w:val="en-US"/>
         </w:rPr>
-        <w:t>Between 50-60 = 35 gold</w:t>
+        <w:t>Between 40-</w:t>
+      </w:r>
+      <w:r>
+        <w:rPr>
+          <w:sz w:val="24"/>
+          <w:szCs w:val="24"/>
+          <w:lang w:val="en-US"/>
+        </w:rPr>
+        <w:t>49</w:t>
+      </w:r>
+      <w:r>
+        <w:rPr>
+          <w:sz w:val="24"/>
+          <w:szCs w:val="24"/>
+          <w:lang w:val="en-US"/>
+        </w:rPr>
+        <w:t xml:space="preserve"> = 25 gold</w:t>
       </w:r>
     </w:p>
     <w:p>
@@ -526,23 +646,23 @@
           <w:szCs w:val="24"/>
           <w:lang w:val="en-US"/>
         </w:rPr>
-        <w:t xml:space="preserve">Between 60-70 = </w:t>
-      </w:r>
-      <w:r>
-        <w:rPr>
-          <w:sz w:val="24"/>
-          <w:szCs w:val="24"/>
-          <w:lang w:val="en-US"/>
-        </w:rPr>
-        <w:t>4</w:t>
-      </w:r>
-      <w:r>
-        <w:rPr>
-          <w:sz w:val="24"/>
-          <w:szCs w:val="24"/>
-          <w:lang w:val="en-US"/>
-        </w:rPr>
-        <w:t>5 gold</w:t>
+        <w:t>Between 50-</w:t>
+      </w:r>
+      <w:r>
+        <w:rPr>
+          <w:sz w:val="24"/>
+          <w:szCs w:val="24"/>
+          <w:lang w:val="en-US"/>
+        </w:rPr>
+        <w:t>59</w:t>
+      </w:r>
+      <w:r>
+        <w:rPr>
+          <w:sz w:val="24"/>
+          <w:szCs w:val="24"/>
+          <w:lang w:val="en-US"/>
+        </w:rPr>
+        <w:t xml:space="preserve"> = 35 gold</w:t>
       </w:r>
     </w:p>
     <w:p>
@@ -564,15 +684,39 @@
           <w:szCs w:val="24"/>
           <w:lang w:val="en-US"/>
         </w:rPr>
-        <w:t xml:space="preserve">Between 70-80 = </w:t>
-      </w:r>
-      <w:r>
-        <w:rPr>
-          <w:sz w:val="24"/>
-          <w:szCs w:val="24"/>
-          <w:lang w:val="en-US"/>
-        </w:rPr>
-        <w:t>55 gold</w:t>
+        <w:t>Between 60-</w:t>
+      </w:r>
+      <w:r>
+        <w:rPr>
+          <w:sz w:val="24"/>
+          <w:szCs w:val="24"/>
+          <w:lang w:val="en-US"/>
+        </w:rPr>
+        <w:t>69</w:t>
+      </w:r>
+      <w:r>
+        <w:rPr>
+          <w:sz w:val="24"/>
+          <w:szCs w:val="24"/>
+          <w:lang w:val="en-US"/>
+        </w:rPr>
+        <w:t xml:space="preserve"> = </w:t>
+      </w:r>
+      <w:r>
+        <w:rPr>
+          <w:sz w:val="24"/>
+          <w:szCs w:val="24"/>
+          <w:lang w:val="en-US"/>
+        </w:rPr>
+        <w:t>4</w:t>
+      </w:r>
+      <w:r>
+        <w:rPr>
+          <w:sz w:val="24"/>
+          <w:szCs w:val="24"/>
+          <w:lang w:val="en-US"/>
+        </w:rPr>
+        <w:t>5 gold</w:t>
       </w:r>
     </w:p>
     <w:p>
@@ -594,7 +738,39 @@
           <w:szCs w:val="24"/>
           <w:lang w:val="en-US"/>
         </w:rPr>
-        <w:t>Between 80-90 = 65 gold</w:t>
+        <w:t>Between 70-</w:t>
+      </w:r>
+      <w:r>
+        <w:rPr>
+          <w:sz w:val="24"/>
+          <w:szCs w:val="24"/>
+          <w:lang w:val="en-US"/>
+        </w:rPr>
+        <w:t>79</w:t>
+      </w:r>
+      <w:r>
+        <w:rPr>
+          <w:sz w:val="24"/>
+          <w:szCs w:val="24"/>
+          <w:lang w:val="en-US"/>
+        </w:rPr>
+        <w:t xml:space="preserve"> = </w:t>
+      </w:r>
+      <w:r>
+        <w:rPr>
+          <w:sz w:val="24"/>
+          <w:szCs w:val="24"/>
+          <w:lang w:val="en-US"/>
+        </w:rPr>
+        <w:t>60</w:t>
+      </w:r>
+      <w:r>
+        <w:rPr>
+          <w:sz w:val="24"/>
+          <w:szCs w:val="24"/>
+          <w:lang w:val="en-US"/>
+        </w:rPr>
+        <w:t xml:space="preserve"> gold</w:t>
       </w:r>
     </w:p>
     <w:p>
@@ -616,15 +792,93 @@
           <w:szCs w:val="24"/>
           <w:lang w:val="en-US"/>
         </w:rPr>
-        <w:t>Between 90-100</w:t>
-      </w:r>
-      <w:r>
-        <w:rPr>
-          <w:sz w:val="24"/>
-          <w:szCs w:val="24"/>
-          <w:lang w:val="en-US"/>
-        </w:rPr>
-        <w:t xml:space="preserve"> = 80 gold</w:t>
+        <w:t>Between 80-</w:t>
+      </w:r>
+      <w:r>
+        <w:rPr>
+          <w:sz w:val="24"/>
+          <w:szCs w:val="24"/>
+          <w:lang w:val="en-US"/>
+        </w:rPr>
+        <w:t>89</w:t>
+      </w:r>
+      <w:r>
+        <w:rPr>
+          <w:sz w:val="24"/>
+          <w:szCs w:val="24"/>
+          <w:lang w:val="en-US"/>
+        </w:rPr>
+        <w:t xml:space="preserve"> = </w:t>
+      </w:r>
+      <w:r>
+        <w:rPr>
+          <w:sz w:val="24"/>
+          <w:szCs w:val="24"/>
+          <w:lang w:val="en-US"/>
+        </w:rPr>
+        <w:t>80</w:t>
+      </w:r>
+      <w:r>
+        <w:rPr>
+          <w:sz w:val="24"/>
+          <w:szCs w:val="24"/>
+          <w:lang w:val="en-US"/>
+        </w:rPr>
+        <w:t xml:space="preserve"> gold</w:t>
+      </w:r>
+    </w:p>
+    <w:p>
+      <w:pPr>
+        <w:pStyle w:val="Lijstalinea"/>
+        <w:numPr>
+          <w:ilvl w:val="0"/>
+          <w:numId w:val="2"/>
+        </w:numPr>
+        <w:rPr>
+          <w:sz w:val="24"/>
+          <w:szCs w:val="24"/>
+          <w:lang w:val="en-US"/>
+        </w:rPr>
+      </w:pPr>
+      <w:r>
+        <w:rPr>
+          <w:sz w:val="24"/>
+          <w:szCs w:val="24"/>
+          <w:lang w:val="en-US"/>
+        </w:rPr>
+        <w:t>Between 90-</w:t>
+      </w:r>
+      <w:r>
+        <w:rPr>
+          <w:sz w:val="24"/>
+          <w:szCs w:val="24"/>
+          <w:lang w:val="en-US"/>
+        </w:rPr>
+        <w:t>100</w:t>
+      </w:r>
+      <w:r>
+        <w:rPr>
+          <w:sz w:val="24"/>
+          <w:szCs w:val="24"/>
+          <w:lang w:val="en-US"/>
+        </w:rPr>
+        <w:t xml:space="preserve"> = </w:t>
+      </w:r>
+      <w:r>
+        <w:rPr>
+          <w:sz w:val="24"/>
+          <w:szCs w:val="24"/>
+          <w:lang w:val="en-US"/>
+        </w:rPr>
+        <w:t>100</w:t>
+      </w:r>
+      <w:r>
+        <w:rPr>
+          <w:sz w:val="24"/>
+          <w:szCs w:val="24"/>
+          <w:lang w:val="en-US"/>
+        </w:rPr>
+        <w:t xml:space="preserve"> gold</w:t>
       </w:r>
     </w:p>
     <w:p>

</xml_diff>

<commit_message>
Made the randomizer for the rooms
</commit_message>
<xml_diff>
--- a/Session Gameshow.docx
+++ b/Session Gameshow.docx
@@ -54,7 +54,6 @@
           <w:lang w:val="en-US"/>
         </w:rPr>
       </w:pPr>
-      <w:proofErr w:type="spellStart"/>
       <w:r>
         <w:rPr>
           <w:b/>
@@ -63,316 +62,153 @@
           <w:szCs w:val="30"/>
           <w:lang w:val="en-US"/>
         </w:rPr>
-        <w:t>Mr</w:t>
-      </w:r>
-      <w:proofErr w:type="spellEnd"/>
-      <w:r>
+        <w:t>Game info:</w:t>
+      </w:r>
+    </w:p>
+    <w:p>
+      <w:pPr>
         <w:rPr>
           <w:b/>
           <w:bCs/>
-          <w:sz w:val="30"/>
-          <w:szCs w:val="30"/>
-          <w:lang w:val="en-US"/>
-        </w:rPr>
-        <w:t xml:space="preserve"> beast games:</w:t>
-      </w:r>
-    </w:p>
-    <w:p>
-      <w:pPr>
-        <w:pStyle w:val="Lijstalinea"/>
-        <w:numPr>
-          <w:ilvl w:val="0"/>
-          <w:numId w:val="1"/>
-        </w:numPr>
-        <w:rPr>
-          <w:sz w:val="24"/>
-          <w:szCs w:val="24"/>
-          <w:lang w:val="en-US"/>
-        </w:rPr>
-      </w:pPr>
-      <w:r>
-        <w:rPr>
-          <w:sz w:val="24"/>
-          <w:szCs w:val="24"/>
-          <w:lang w:val="en-US"/>
-        </w:rPr>
-        <w:t xml:space="preserve">Role the </w:t>
-      </w:r>
-      <w:r>
-        <w:rPr>
-          <w:sz w:val="24"/>
-          <w:szCs w:val="24"/>
-          <w:lang w:val="en-US"/>
-        </w:rPr>
-        <w:t>D</w:t>
-      </w:r>
-      <w:r>
-        <w:rPr>
-          <w:sz w:val="24"/>
-          <w:szCs w:val="24"/>
-          <w:lang w:val="en-US"/>
-        </w:rPr>
-        <w:t>100</w:t>
-      </w:r>
-    </w:p>
-    <w:p>
-      <w:pPr>
-        <w:pStyle w:val="Lijstalinea"/>
-        <w:numPr>
-          <w:ilvl w:val="0"/>
-          <w:numId w:val="1"/>
-        </w:numPr>
-        <w:rPr>
-          <w:sz w:val="24"/>
-          <w:szCs w:val="24"/>
-          <w:lang w:val="en-US"/>
-        </w:rPr>
-      </w:pPr>
-      <w:r>
-        <w:rPr>
-          <w:sz w:val="24"/>
-          <w:szCs w:val="24"/>
-          <w:lang w:val="en-US"/>
-        </w:rPr>
-        <w:t>A</w:t>
-      </w:r>
-    </w:p>
-    <w:p>
-      <w:pPr>
-        <w:pStyle w:val="Lijstalinea"/>
-        <w:numPr>
-          <w:ilvl w:val="0"/>
-          <w:numId w:val="1"/>
-        </w:numPr>
-        <w:rPr>
-          <w:sz w:val="24"/>
-          <w:szCs w:val="24"/>
-          <w:lang w:val="en-US"/>
-        </w:rPr>
-      </w:pPr>
-      <w:r>
-        <w:rPr>
-          <w:sz w:val="24"/>
-          <w:szCs w:val="24"/>
-          <w:lang w:val="en-US"/>
-        </w:rPr>
-        <w:t>Safe</w:t>
-      </w:r>
-      <w:r>
-        <w:rPr>
-          <w:sz w:val="24"/>
-          <w:szCs w:val="24"/>
-          <w:lang w:val="en-US"/>
-        </w:rPr>
-        <w:t xml:space="preserve"> or Bear</w:t>
-      </w:r>
-    </w:p>
-    <w:p>
-      <w:pPr>
-        <w:pStyle w:val="Lijstalinea"/>
-        <w:numPr>
-          <w:ilvl w:val="0"/>
-          <w:numId w:val="1"/>
-        </w:numPr>
-        <w:rPr>
-          <w:sz w:val="24"/>
-          <w:szCs w:val="24"/>
-          <w:lang w:val="en-US"/>
-        </w:rPr>
-      </w:pPr>
-      <w:r>
-        <w:rPr>
-          <w:sz w:val="24"/>
-          <w:szCs w:val="24"/>
-          <w:lang w:val="en-US"/>
-        </w:rPr>
-        <w:t>Three in a room</w:t>
-      </w:r>
-    </w:p>
-    <w:p>
-      <w:pPr>
-        <w:pStyle w:val="Lijstalinea"/>
-        <w:numPr>
-          <w:ilvl w:val="0"/>
-          <w:numId w:val="1"/>
-        </w:numPr>
-        <w:rPr>
-          <w:sz w:val="24"/>
-          <w:szCs w:val="24"/>
-          <w:lang w:val="en-US"/>
-        </w:rPr>
-      </w:pPr>
-      <w:r>
-        <w:rPr>
-          <w:sz w:val="24"/>
-          <w:szCs w:val="24"/>
-          <w:lang w:val="en-US"/>
-        </w:rPr>
-        <w:t>Steal or Deal</w:t>
-      </w:r>
-    </w:p>
-    <w:p>
-      <w:pPr>
-        <w:rPr>
-          <w:lang w:val="en-US"/>
-        </w:rPr>
-      </w:pPr>
-    </w:p>
-    <w:p>
-      <w:pPr>
+          <w:sz w:val="24"/>
+          <w:szCs w:val="24"/>
+          <w:lang w:val="en-US"/>
+        </w:rPr>
+      </w:pPr>
+      <w:r>
         <w:rPr>
           <w:b/>
           <w:bCs/>
-          <w:sz w:val="30"/>
-          <w:szCs w:val="30"/>
-          <w:lang w:val="en-US"/>
-        </w:rPr>
-      </w:pPr>
+          <w:sz w:val="24"/>
+          <w:szCs w:val="24"/>
+          <w:lang w:val="en-US"/>
+        </w:rPr>
+        <w:t>Role the D100</w:t>
+      </w:r>
       <w:r>
         <w:rPr>
           <w:b/>
           <w:bCs/>
-          <w:sz w:val="30"/>
-          <w:szCs w:val="30"/>
-          <w:lang w:val="en-US"/>
-        </w:rPr>
-        <w:t>Game info:</w:t>
-      </w:r>
-    </w:p>
-    <w:p>
-      <w:pPr>
-        <w:rPr>
-          <w:b/>
-          <w:bCs/>
-          <w:sz w:val="24"/>
-          <w:szCs w:val="24"/>
-          <w:lang w:val="en-US"/>
-        </w:rPr>
-      </w:pPr>
-      <w:r>
-        <w:rPr>
-          <w:b/>
-          <w:bCs/>
-          <w:sz w:val="24"/>
-          <w:szCs w:val="24"/>
-          <w:lang w:val="en-US"/>
-        </w:rPr>
-        <w:t>Role the D100</w:t>
-      </w:r>
-    </w:p>
-    <w:p>
-      <w:pPr>
-        <w:rPr>
-          <w:sz w:val="24"/>
-          <w:szCs w:val="24"/>
-          <w:lang w:val="en-US"/>
-        </w:rPr>
-      </w:pPr>
-      <w:r>
-        <w:rPr>
-          <w:sz w:val="24"/>
-          <w:szCs w:val="24"/>
-          <w:lang w:val="en-US"/>
-        </w:rPr>
-        <w:t xml:space="preserve">In this game you can end with </w:t>
-      </w:r>
-      <w:r>
-        <w:rPr>
-          <w:sz w:val="24"/>
-          <w:szCs w:val="24"/>
-          <w:lang w:val="en-US"/>
-        </w:rPr>
-        <w:t>10</w:t>
-      </w:r>
-      <w:r>
-        <w:rPr>
-          <w:sz w:val="24"/>
-          <w:szCs w:val="24"/>
-          <w:lang w:val="en-US"/>
-        </w:rPr>
-        <w:t>0</w:t>
-      </w:r>
-      <w:r>
-        <w:rPr>
-          <w:sz w:val="24"/>
-          <w:szCs w:val="24"/>
-          <w:lang w:val="en-US"/>
-        </w:rPr>
-        <w:t xml:space="preserve"> gold.</w:t>
-      </w:r>
-    </w:p>
-    <w:p>
-      <w:pPr>
-        <w:rPr>
-          <w:sz w:val="24"/>
-          <w:szCs w:val="24"/>
-          <w:lang w:val="en-US"/>
-        </w:rPr>
-      </w:pPr>
-      <w:r>
-        <w:rPr>
-          <w:sz w:val="24"/>
-          <w:szCs w:val="24"/>
-          <w:lang w:val="en-US"/>
-        </w:rPr>
-        <w:t xml:space="preserve">Rules of the game is simple. </w:t>
-      </w:r>
-      <w:r>
-        <w:rPr>
-          <w:sz w:val="24"/>
-          <w:szCs w:val="24"/>
-          <w:lang w:val="en-US"/>
-        </w:rPr>
-        <w:t>The DM use a number generator. If you role the same or above the number that the DM says</w:t>
-      </w:r>
-      <w:r>
-        <w:rPr>
-          <w:sz w:val="24"/>
-          <w:szCs w:val="24"/>
-          <w:lang w:val="en-US"/>
-        </w:rPr>
-        <w:t xml:space="preserve"> that you have to role</w:t>
-      </w:r>
-      <w:r>
-        <w:rPr>
-          <w:sz w:val="24"/>
-          <w:szCs w:val="24"/>
-          <w:lang w:val="en-US"/>
-        </w:rPr>
-        <w:t xml:space="preserve"> then you win extra gold. If you role below the number you will instantly lose all the gold of this</w:t>
-      </w:r>
-      <w:r>
-        <w:rPr>
-          <w:sz w:val="24"/>
-          <w:szCs w:val="24"/>
-          <w:lang w:val="en-US"/>
-        </w:rPr>
-        <w:t xml:space="preserve"> game</w:t>
-      </w:r>
-      <w:r>
-        <w:rPr>
-          <w:sz w:val="24"/>
-          <w:szCs w:val="24"/>
-          <w:lang w:val="en-US"/>
-        </w:rPr>
-        <w:t xml:space="preserve"> round.</w:t>
-      </w:r>
-    </w:p>
-    <w:p>
-      <w:pPr>
-        <w:rPr>
-          <w:sz w:val="24"/>
-          <w:szCs w:val="24"/>
-          <w:lang w:val="en-US"/>
-        </w:rPr>
-      </w:pPr>
-      <w:r>
-        <w:rPr>
-          <w:sz w:val="24"/>
-          <w:szCs w:val="24"/>
-          <w:lang w:val="en-US"/>
-        </w:rPr>
-        <w:t>Rounds:</w:t>
+          <w:sz w:val="24"/>
+          <w:szCs w:val="24"/>
+          <w:lang w:val="en-US"/>
+        </w:rPr>
+        <w:t>.</w:t>
+      </w:r>
+    </w:p>
+    <w:p>
+      <w:pPr>
+        <w:rPr>
+          <w:sz w:val="24"/>
+          <w:szCs w:val="24"/>
+          <w:lang w:val="en-US"/>
+        </w:rPr>
+      </w:pPr>
+      <w:r>
+        <w:rPr>
+          <w:sz w:val="24"/>
+          <w:szCs w:val="24"/>
+          <w:lang w:val="en-US"/>
+        </w:rPr>
+        <w:t xml:space="preserve">Rules of the game </w:t>
+      </w:r>
+      <w:r>
+        <w:rPr>
+          <w:sz w:val="24"/>
+          <w:szCs w:val="24"/>
+          <w:lang w:val="en-US"/>
+        </w:rPr>
+        <w:t>are</w:t>
+      </w:r>
+      <w:r>
+        <w:rPr>
+          <w:sz w:val="24"/>
+          <w:szCs w:val="24"/>
+          <w:lang w:val="en-US"/>
+        </w:rPr>
+        <w:t xml:space="preserve"> simple. </w:t>
+      </w:r>
+      <w:r>
+        <w:rPr>
+          <w:sz w:val="24"/>
+          <w:szCs w:val="24"/>
+          <w:lang w:val="en-US"/>
+        </w:rPr>
+        <w:t xml:space="preserve">The DM use a number generator. If you role the same or above </w:t>
+      </w:r>
+      <w:r>
+        <w:rPr>
+          <w:sz w:val="24"/>
+          <w:szCs w:val="24"/>
+          <w:lang w:val="en-US"/>
+        </w:rPr>
+        <w:t>your number you earn gold and every round you win you earn extra gold</w:t>
+      </w:r>
+      <w:r>
+        <w:rPr>
+          <w:sz w:val="24"/>
+          <w:szCs w:val="24"/>
+          <w:lang w:val="en-US"/>
+        </w:rPr>
+        <w:t xml:space="preserve">. </w:t>
+      </w:r>
+      <w:r>
+        <w:rPr>
+          <w:sz w:val="24"/>
+          <w:szCs w:val="24"/>
+          <w:lang w:val="en-US"/>
+        </w:rPr>
+        <w:t>But if you lose a round you will lose instantly the gold you earned.</w:t>
+      </w:r>
+    </w:p>
+    <w:p>
+      <w:pPr>
+        <w:rPr>
+          <w:sz w:val="24"/>
+          <w:szCs w:val="24"/>
+          <w:lang w:val="en-US"/>
+        </w:rPr>
+      </w:pPr>
+      <w:r>
+        <w:rPr>
+          <w:sz w:val="24"/>
+          <w:szCs w:val="24"/>
+          <w:lang w:val="en-US"/>
+        </w:rPr>
+        <w:t xml:space="preserve">I have made a pull for witch ruleset they </w:t>
+      </w:r>
+      <w:r>
+        <w:rPr>
+          <w:sz w:val="24"/>
+          <w:szCs w:val="24"/>
+          <w:lang w:val="en-US"/>
+        </w:rPr>
+        <w:t>will get but they don’t know what this pull meant other then it is for game 1 and that it is a ruleset</w:t>
+      </w:r>
+    </w:p>
+    <w:p>
+      <w:pPr>
+        <w:rPr>
+          <w:sz w:val="24"/>
+          <w:szCs w:val="24"/>
+          <w:lang w:val="en-US"/>
+        </w:rPr>
+      </w:pPr>
+      <w:r>
+        <w:rPr>
+          <w:sz w:val="24"/>
+          <w:szCs w:val="24"/>
+          <w:lang w:val="en-US"/>
+        </w:rPr>
+        <w:t>Ruleset 1</w:t>
+      </w:r>
+      <w:r>
+        <w:rPr>
+          <w:sz w:val="24"/>
+          <w:szCs w:val="24"/>
+          <w:lang w:val="en-US"/>
+        </w:rPr>
+        <w:t>:</w:t>
       </w:r>
     </w:p>
     <w:p>
@@ -762,7 +598,7 @@
           <w:szCs w:val="24"/>
           <w:lang w:val="en-US"/>
         </w:rPr>
-        <w:t>60</w:t>
+        <w:t>55</w:t>
       </w:r>
       <w:r>
         <w:rPr>
@@ -816,7 +652,7 @@
           <w:szCs w:val="24"/>
           <w:lang w:val="en-US"/>
         </w:rPr>
-        <w:t>80</w:t>
+        <w:t>65</w:t>
       </w:r>
       <w:r>
         <w:rPr>
@@ -870,6 +706,92 @@
           <w:szCs w:val="24"/>
           <w:lang w:val="en-US"/>
         </w:rPr>
+        <w:t>80</w:t>
+      </w:r>
+      <w:r>
+        <w:rPr>
+          <w:sz w:val="24"/>
+          <w:szCs w:val="24"/>
+          <w:lang w:val="en-US"/>
+        </w:rPr>
+        <w:t xml:space="preserve"> gold</w:t>
+      </w:r>
+    </w:p>
+    <w:p>
+      <w:pPr>
+        <w:rPr>
+          <w:sz w:val="24"/>
+          <w:szCs w:val="24"/>
+          <w:lang w:val="en-US"/>
+        </w:rPr>
+      </w:pPr>
+    </w:p>
+    <w:p>
+      <w:pPr>
+        <w:rPr>
+          <w:sz w:val="24"/>
+          <w:szCs w:val="24"/>
+          <w:lang w:val="en-US"/>
+        </w:rPr>
+      </w:pPr>
+      <w:r>
+        <w:rPr>
+          <w:sz w:val="24"/>
+          <w:szCs w:val="24"/>
+          <w:lang w:val="en-US"/>
+        </w:rPr>
+        <w:t>Ruleset 2:</w:t>
+      </w:r>
+    </w:p>
+    <w:p>
+      <w:pPr>
+        <w:pStyle w:val="Lijstalinea"/>
+        <w:numPr>
+          <w:ilvl w:val="0"/>
+          <w:numId w:val="2"/>
+        </w:numPr>
+        <w:rPr>
+          <w:sz w:val="24"/>
+          <w:szCs w:val="24"/>
+          <w:lang w:val="en-US"/>
+        </w:rPr>
+      </w:pPr>
+      <w:r>
+        <w:rPr>
+          <w:sz w:val="24"/>
+          <w:szCs w:val="24"/>
+          <w:lang w:val="en-US"/>
+        </w:rPr>
+        <w:t>Starts at 0 gold</w:t>
+      </w:r>
+    </w:p>
+    <w:p>
+      <w:pPr>
+        <w:pStyle w:val="Lijstalinea"/>
+        <w:numPr>
+          <w:ilvl w:val="0"/>
+          <w:numId w:val="2"/>
+        </w:numPr>
+        <w:rPr>
+          <w:sz w:val="24"/>
+          <w:szCs w:val="24"/>
+          <w:lang w:val="en-US"/>
+        </w:rPr>
+      </w:pPr>
+      <w:r>
+        <w:rPr>
+          <w:sz w:val="24"/>
+          <w:szCs w:val="24"/>
+          <w:lang w:val="en-US"/>
+        </w:rPr>
+        <w:t>Between 1-</w:t>
+      </w:r>
+      <w:r>
+        <w:rPr>
+          <w:sz w:val="24"/>
+          <w:szCs w:val="24"/>
+          <w:lang w:val="en-US"/>
+        </w:rPr>
         <w:t>100</w:t>
       </w:r>
       <w:r>
@@ -878,8 +800,400 @@
           <w:szCs w:val="24"/>
           <w:lang w:val="en-US"/>
         </w:rPr>
+        <w:t xml:space="preserve"> = 5 gold</w:t>
+      </w:r>
+    </w:p>
+    <w:p>
+      <w:pPr>
+        <w:pStyle w:val="Lijstalinea"/>
+        <w:numPr>
+          <w:ilvl w:val="0"/>
+          <w:numId w:val="2"/>
+        </w:numPr>
+        <w:rPr>
+          <w:sz w:val="24"/>
+          <w:szCs w:val="24"/>
+          <w:lang w:val="en-US"/>
+        </w:rPr>
+      </w:pPr>
+      <w:r>
+        <w:rPr>
+          <w:sz w:val="24"/>
+          <w:szCs w:val="24"/>
+          <w:lang w:val="en-US"/>
+        </w:rPr>
+        <w:t>Between 10-</w:t>
+      </w:r>
+      <w:r>
+        <w:rPr>
+          <w:sz w:val="24"/>
+          <w:szCs w:val="24"/>
+          <w:lang w:val="en-US"/>
+        </w:rPr>
+        <w:t>100</w:t>
+      </w:r>
+      <w:r>
+        <w:rPr>
+          <w:sz w:val="24"/>
+          <w:szCs w:val="24"/>
+          <w:lang w:val="en-US"/>
+        </w:rPr>
+        <w:t xml:space="preserve"> = 10 gold</w:t>
+      </w:r>
+    </w:p>
+    <w:p>
+      <w:pPr>
+        <w:pStyle w:val="Lijstalinea"/>
+        <w:numPr>
+          <w:ilvl w:val="0"/>
+          <w:numId w:val="2"/>
+        </w:numPr>
+        <w:rPr>
+          <w:sz w:val="24"/>
+          <w:szCs w:val="24"/>
+          <w:lang w:val="en-US"/>
+        </w:rPr>
+      </w:pPr>
+      <w:r>
+        <w:rPr>
+          <w:sz w:val="24"/>
+          <w:szCs w:val="24"/>
+          <w:lang w:val="en-US"/>
+        </w:rPr>
+        <w:t>Between 20-</w:t>
+      </w:r>
+      <w:r>
+        <w:rPr>
+          <w:sz w:val="24"/>
+          <w:szCs w:val="24"/>
+          <w:lang w:val="en-US"/>
+        </w:rPr>
+        <w:t>100</w:t>
+      </w:r>
+      <w:r>
+        <w:rPr>
+          <w:sz w:val="24"/>
+          <w:szCs w:val="24"/>
+          <w:lang w:val="en-US"/>
+        </w:rPr>
+        <w:t xml:space="preserve"> = 15 gold</w:t>
+      </w:r>
+    </w:p>
+    <w:p>
+      <w:pPr>
+        <w:pStyle w:val="Lijstalinea"/>
+        <w:numPr>
+          <w:ilvl w:val="0"/>
+          <w:numId w:val="2"/>
+        </w:numPr>
+        <w:rPr>
+          <w:sz w:val="24"/>
+          <w:szCs w:val="24"/>
+          <w:lang w:val="en-US"/>
+        </w:rPr>
+      </w:pPr>
+      <w:r>
+        <w:rPr>
+          <w:sz w:val="24"/>
+          <w:szCs w:val="24"/>
+          <w:lang w:val="en-US"/>
+        </w:rPr>
+        <w:t>Between 30-</w:t>
+      </w:r>
+      <w:r>
+        <w:rPr>
+          <w:sz w:val="24"/>
+          <w:szCs w:val="24"/>
+          <w:lang w:val="en-US"/>
+        </w:rPr>
+        <w:t>100</w:t>
+      </w:r>
+      <w:r>
+        <w:rPr>
+          <w:sz w:val="24"/>
+          <w:szCs w:val="24"/>
+          <w:lang w:val="en-US"/>
+        </w:rPr>
+        <w:t xml:space="preserve"> = 20 gold</w:t>
+      </w:r>
+    </w:p>
+    <w:p>
+      <w:pPr>
+        <w:pStyle w:val="Lijstalinea"/>
+        <w:numPr>
+          <w:ilvl w:val="0"/>
+          <w:numId w:val="2"/>
+        </w:numPr>
+        <w:rPr>
+          <w:sz w:val="24"/>
+          <w:szCs w:val="24"/>
+          <w:lang w:val="en-US"/>
+        </w:rPr>
+      </w:pPr>
+      <w:r>
+        <w:rPr>
+          <w:sz w:val="24"/>
+          <w:szCs w:val="24"/>
+          <w:lang w:val="en-US"/>
+        </w:rPr>
+        <w:t>Between 40-</w:t>
+      </w:r>
+      <w:r>
+        <w:rPr>
+          <w:sz w:val="24"/>
+          <w:szCs w:val="24"/>
+          <w:lang w:val="en-US"/>
+        </w:rPr>
+        <w:t>100</w:t>
+      </w:r>
+      <w:r>
+        <w:rPr>
+          <w:sz w:val="24"/>
+          <w:szCs w:val="24"/>
+          <w:lang w:val="en-US"/>
+        </w:rPr>
+        <w:t xml:space="preserve"> = 25 gold</w:t>
+      </w:r>
+    </w:p>
+    <w:p>
+      <w:pPr>
+        <w:pStyle w:val="Lijstalinea"/>
+        <w:numPr>
+          <w:ilvl w:val="0"/>
+          <w:numId w:val="2"/>
+        </w:numPr>
+        <w:rPr>
+          <w:sz w:val="24"/>
+          <w:szCs w:val="24"/>
+          <w:lang w:val="en-US"/>
+        </w:rPr>
+      </w:pPr>
+      <w:r>
+        <w:rPr>
+          <w:sz w:val="24"/>
+          <w:szCs w:val="24"/>
+          <w:lang w:val="en-US"/>
+        </w:rPr>
+        <w:t>Between 50-</w:t>
+      </w:r>
+      <w:r>
+        <w:rPr>
+          <w:sz w:val="24"/>
+          <w:szCs w:val="24"/>
+          <w:lang w:val="en-US"/>
+        </w:rPr>
+        <w:t>100</w:t>
+      </w:r>
+      <w:r>
+        <w:rPr>
+          <w:sz w:val="24"/>
+          <w:szCs w:val="24"/>
+          <w:lang w:val="en-US"/>
+        </w:rPr>
+        <w:t xml:space="preserve"> = 35 gold</w:t>
+      </w:r>
+    </w:p>
+    <w:p>
+      <w:pPr>
+        <w:pStyle w:val="Lijstalinea"/>
+        <w:numPr>
+          <w:ilvl w:val="0"/>
+          <w:numId w:val="2"/>
+        </w:numPr>
+        <w:rPr>
+          <w:sz w:val="24"/>
+          <w:szCs w:val="24"/>
+          <w:lang w:val="en-US"/>
+        </w:rPr>
+      </w:pPr>
+      <w:r>
+        <w:rPr>
+          <w:sz w:val="24"/>
+          <w:szCs w:val="24"/>
+          <w:lang w:val="en-US"/>
+        </w:rPr>
+        <w:t>Between 60-</w:t>
+      </w:r>
+      <w:r>
+        <w:rPr>
+          <w:sz w:val="24"/>
+          <w:szCs w:val="24"/>
+          <w:lang w:val="en-US"/>
+        </w:rPr>
+        <w:t>100</w:t>
+      </w:r>
+      <w:r>
+        <w:rPr>
+          <w:sz w:val="24"/>
+          <w:szCs w:val="24"/>
+          <w:lang w:val="en-US"/>
+        </w:rPr>
+        <w:t xml:space="preserve"> = 45 gold</w:t>
+      </w:r>
+    </w:p>
+    <w:p>
+      <w:pPr>
+        <w:pStyle w:val="Lijstalinea"/>
+        <w:numPr>
+          <w:ilvl w:val="0"/>
+          <w:numId w:val="2"/>
+        </w:numPr>
+        <w:rPr>
+          <w:sz w:val="24"/>
+          <w:szCs w:val="24"/>
+          <w:lang w:val="en-US"/>
+        </w:rPr>
+      </w:pPr>
+      <w:r>
+        <w:rPr>
+          <w:sz w:val="24"/>
+          <w:szCs w:val="24"/>
+          <w:lang w:val="en-US"/>
+        </w:rPr>
+        <w:t>Between 70-</w:t>
+      </w:r>
+      <w:r>
+        <w:rPr>
+          <w:sz w:val="24"/>
+          <w:szCs w:val="24"/>
+          <w:lang w:val="en-US"/>
+        </w:rPr>
+        <w:t>100</w:t>
+      </w:r>
+      <w:r>
+        <w:rPr>
+          <w:sz w:val="24"/>
+          <w:szCs w:val="24"/>
+          <w:lang w:val="en-US"/>
+        </w:rPr>
+        <w:t xml:space="preserve"> = </w:t>
+      </w:r>
+      <w:r>
+        <w:rPr>
+          <w:sz w:val="24"/>
+          <w:szCs w:val="24"/>
+          <w:lang w:val="en-US"/>
+        </w:rPr>
+        <w:t>55</w:t>
+      </w:r>
+      <w:r>
+        <w:rPr>
+          <w:sz w:val="24"/>
+          <w:szCs w:val="24"/>
+          <w:lang w:val="en-US"/>
+        </w:rPr>
         <w:t xml:space="preserve"> gold</w:t>
       </w:r>
+    </w:p>
+    <w:p>
+      <w:pPr>
+        <w:pStyle w:val="Lijstalinea"/>
+        <w:numPr>
+          <w:ilvl w:val="0"/>
+          <w:numId w:val="2"/>
+        </w:numPr>
+        <w:rPr>
+          <w:sz w:val="24"/>
+          <w:szCs w:val="24"/>
+          <w:lang w:val="en-US"/>
+        </w:rPr>
+      </w:pPr>
+      <w:r>
+        <w:rPr>
+          <w:sz w:val="24"/>
+          <w:szCs w:val="24"/>
+          <w:lang w:val="en-US"/>
+        </w:rPr>
+        <w:t>Between 80-</w:t>
+      </w:r>
+      <w:r>
+        <w:rPr>
+          <w:sz w:val="24"/>
+          <w:szCs w:val="24"/>
+          <w:lang w:val="en-US"/>
+        </w:rPr>
+        <w:t>100</w:t>
+      </w:r>
+      <w:r>
+        <w:rPr>
+          <w:sz w:val="24"/>
+          <w:szCs w:val="24"/>
+          <w:lang w:val="en-US"/>
+        </w:rPr>
+        <w:t xml:space="preserve"> = </w:t>
+      </w:r>
+      <w:r>
+        <w:rPr>
+          <w:sz w:val="24"/>
+          <w:szCs w:val="24"/>
+          <w:lang w:val="en-US"/>
+        </w:rPr>
+        <w:t>65</w:t>
+      </w:r>
+      <w:r>
+        <w:rPr>
+          <w:sz w:val="24"/>
+          <w:szCs w:val="24"/>
+          <w:lang w:val="en-US"/>
+        </w:rPr>
+        <w:t xml:space="preserve"> gold</w:t>
+      </w:r>
+    </w:p>
+    <w:p>
+      <w:pPr>
+        <w:pStyle w:val="Lijstalinea"/>
+        <w:numPr>
+          <w:ilvl w:val="0"/>
+          <w:numId w:val="2"/>
+        </w:numPr>
+        <w:rPr>
+          <w:sz w:val="24"/>
+          <w:szCs w:val="24"/>
+          <w:lang w:val="en-US"/>
+        </w:rPr>
+      </w:pPr>
+      <w:r>
+        <w:rPr>
+          <w:sz w:val="24"/>
+          <w:szCs w:val="24"/>
+          <w:lang w:val="en-US"/>
+        </w:rPr>
+        <w:t xml:space="preserve">Between 90-100 = </w:t>
+      </w:r>
+      <w:r>
+        <w:rPr>
+          <w:sz w:val="24"/>
+          <w:szCs w:val="24"/>
+          <w:lang w:val="en-US"/>
+        </w:rPr>
+        <w:t>80</w:t>
+      </w:r>
+      <w:r>
+        <w:rPr>
+          <w:sz w:val="24"/>
+          <w:szCs w:val="24"/>
+          <w:lang w:val="en-US"/>
+        </w:rPr>
+        <w:t xml:space="preserve"> gold</w:t>
+      </w:r>
+    </w:p>
+    <w:p>
+      <w:pPr>
+        <w:rPr>
+          <w:sz w:val="24"/>
+          <w:szCs w:val="24"/>
+          <w:lang w:val="en-US"/>
+        </w:rPr>
+      </w:pPr>
+    </w:p>
+    <w:p>
+      <w:pPr>
+        <w:rPr>
+          <w:sz w:val="24"/>
+          <w:szCs w:val="24"/>
+          <w:lang w:val="en-US"/>
+        </w:rPr>
+      </w:pPr>
     </w:p>
     <w:p>
       <w:pPr>
@@ -908,9 +1222,264 @@
           <w:szCs w:val="24"/>
           <w:lang w:val="en-US"/>
         </w:rPr>
-        <w:t>Safe</w:t>
-      </w:r>
-      <w:r>
+        <w:lastRenderedPageBreak/>
+        <w:t>A</w:t>
+      </w:r>
+    </w:p>
+    <w:p>
+      <w:pPr>
+        <w:rPr>
+          <w:sz w:val="24"/>
+          <w:szCs w:val="24"/>
+          <w:lang w:val="en-US"/>
+        </w:rPr>
+      </w:pPr>
+    </w:p>
+    <w:p>
+      <w:pPr>
+        <w:rPr>
+          <w:sz w:val="24"/>
+          <w:szCs w:val="24"/>
+          <w:lang w:val="en-US"/>
+        </w:rPr>
+      </w:pPr>
+    </w:p>
+    <w:p>
+      <w:pPr>
+        <w:rPr>
+          <w:sz w:val="24"/>
+          <w:szCs w:val="24"/>
+          <w:lang w:val="en-US"/>
+        </w:rPr>
+      </w:pPr>
+    </w:p>
+    <w:p>
+      <w:pPr>
+        <w:rPr>
+          <w:sz w:val="24"/>
+          <w:szCs w:val="24"/>
+          <w:lang w:val="en-US"/>
+        </w:rPr>
+      </w:pPr>
+    </w:p>
+    <w:p>
+      <w:pPr>
+        <w:rPr>
+          <w:sz w:val="24"/>
+          <w:szCs w:val="24"/>
+          <w:lang w:val="en-US"/>
+        </w:rPr>
+      </w:pPr>
+    </w:p>
+    <w:p>
+      <w:pPr>
+        <w:rPr>
+          <w:sz w:val="24"/>
+          <w:szCs w:val="24"/>
+          <w:lang w:val="en-US"/>
+        </w:rPr>
+      </w:pPr>
+    </w:p>
+    <w:p>
+      <w:pPr>
+        <w:rPr>
+          <w:sz w:val="24"/>
+          <w:szCs w:val="24"/>
+          <w:lang w:val="en-US"/>
+        </w:rPr>
+      </w:pPr>
+    </w:p>
+    <w:p>
+      <w:pPr>
+        <w:rPr>
+          <w:sz w:val="24"/>
+          <w:szCs w:val="24"/>
+          <w:lang w:val="en-US"/>
+        </w:rPr>
+      </w:pPr>
+    </w:p>
+    <w:p>
+      <w:pPr>
+        <w:rPr>
+          <w:sz w:val="24"/>
+          <w:szCs w:val="24"/>
+          <w:lang w:val="en-US"/>
+        </w:rPr>
+      </w:pPr>
+    </w:p>
+    <w:p>
+      <w:pPr>
+        <w:rPr>
+          <w:sz w:val="24"/>
+          <w:szCs w:val="24"/>
+          <w:lang w:val="en-US"/>
+        </w:rPr>
+      </w:pPr>
+    </w:p>
+    <w:p>
+      <w:pPr>
+        <w:rPr>
+          <w:sz w:val="24"/>
+          <w:szCs w:val="24"/>
+          <w:lang w:val="en-US"/>
+        </w:rPr>
+      </w:pPr>
+    </w:p>
+    <w:p>
+      <w:pPr>
+        <w:rPr>
+          <w:sz w:val="24"/>
+          <w:szCs w:val="24"/>
+          <w:lang w:val="en-US"/>
+        </w:rPr>
+      </w:pPr>
+    </w:p>
+    <w:p>
+      <w:pPr>
+        <w:rPr>
+          <w:sz w:val="24"/>
+          <w:szCs w:val="24"/>
+          <w:lang w:val="en-US"/>
+        </w:rPr>
+      </w:pPr>
+    </w:p>
+    <w:p>
+      <w:pPr>
+        <w:rPr>
+          <w:sz w:val="24"/>
+          <w:szCs w:val="24"/>
+          <w:lang w:val="en-US"/>
+        </w:rPr>
+      </w:pPr>
+    </w:p>
+    <w:p>
+      <w:pPr>
+        <w:rPr>
+          <w:sz w:val="24"/>
+          <w:szCs w:val="24"/>
+          <w:lang w:val="en-US"/>
+        </w:rPr>
+      </w:pPr>
+    </w:p>
+    <w:p>
+      <w:pPr>
+        <w:rPr>
+          <w:sz w:val="24"/>
+          <w:szCs w:val="24"/>
+          <w:lang w:val="en-US"/>
+        </w:rPr>
+      </w:pPr>
+    </w:p>
+    <w:p>
+      <w:pPr>
+        <w:rPr>
+          <w:sz w:val="24"/>
+          <w:szCs w:val="24"/>
+          <w:lang w:val="en-US"/>
+        </w:rPr>
+      </w:pPr>
+    </w:p>
+    <w:p>
+      <w:pPr>
+        <w:rPr>
+          <w:sz w:val="24"/>
+          <w:szCs w:val="24"/>
+          <w:lang w:val="en-US"/>
+        </w:rPr>
+      </w:pPr>
+    </w:p>
+    <w:p>
+      <w:pPr>
+        <w:rPr>
+          <w:sz w:val="24"/>
+          <w:szCs w:val="24"/>
+          <w:lang w:val="en-US"/>
+        </w:rPr>
+      </w:pPr>
+    </w:p>
+    <w:p>
+      <w:pPr>
+        <w:rPr>
+          <w:sz w:val="24"/>
+          <w:szCs w:val="24"/>
+          <w:lang w:val="en-US"/>
+        </w:rPr>
+      </w:pPr>
+    </w:p>
+    <w:p>
+      <w:pPr>
+        <w:rPr>
+          <w:sz w:val="24"/>
+          <w:szCs w:val="24"/>
+          <w:lang w:val="en-US"/>
+        </w:rPr>
+      </w:pPr>
+    </w:p>
+    <w:p>
+      <w:pPr>
+        <w:rPr>
+          <w:sz w:val="24"/>
+          <w:szCs w:val="24"/>
+          <w:lang w:val="en-US"/>
+        </w:rPr>
+      </w:pPr>
+    </w:p>
+    <w:p>
+      <w:pPr>
+        <w:rPr>
+          <w:sz w:val="24"/>
+          <w:szCs w:val="24"/>
+          <w:lang w:val="en-US"/>
+        </w:rPr>
+      </w:pPr>
+    </w:p>
+    <w:p>
+      <w:pPr>
+        <w:rPr>
+          <w:sz w:val="24"/>
+          <w:szCs w:val="24"/>
+          <w:lang w:val="en-US"/>
+        </w:rPr>
+      </w:pPr>
+    </w:p>
+    <w:p>
+      <w:pPr>
+        <w:rPr>
+          <w:sz w:val="24"/>
+          <w:szCs w:val="24"/>
+          <w:lang w:val="en-US"/>
+        </w:rPr>
+      </w:pPr>
+    </w:p>
+    <w:p>
+      <w:pPr>
+        <w:rPr>
+          <w:sz w:val="24"/>
+          <w:szCs w:val="24"/>
+          <w:lang w:val="en-US"/>
+        </w:rPr>
+      </w:pPr>
+    </w:p>
+    <w:p>
+      <w:pPr>
+        <w:rPr>
+          <w:sz w:val="24"/>
+          <w:szCs w:val="24"/>
+          <w:lang w:val="en-US"/>
+        </w:rPr>
+      </w:pPr>
+    </w:p>
+    <w:p>
+      <w:pPr>
+        <w:rPr>
+          <w:sz w:val="24"/>
+          <w:szCs w:val="24"/>
+          <w:lang w:val="en-US"/>
+        </w:rPr>
+      </w:pPr>
+    </w:p>
+    <w:p>
+      <w:pPr>
         <w:rPr>
           <w:b/>
           <w:bCs/>
@@ -918,58 +1487,765 @@
           <w:szCs w:val="24"/>
           <w:lang w:val="en-US"/>
         </w:rPr>
-        <w:t xml:space="preserve"> or Bear</w:t>
-      </w:r>
-    </w:p>
-    <w:p>
-      <w:pPr>
-        <w:rPr>
-          <w:sz w:val="24"/>
-          <w:szCs w:val="24"/>
-          <w:lang w:val="en-US"/>
-        </w:rPr>
-      </w:pPr>
-      <w:r>
-        <w:rPr>
-          <w:sz w:val="24"/>
-          <w:szCs w:val="24"/>
-          <w:lang w:val="en-US"/>
-        </w:rPr>
-        <w:t xml:space="preserve">In this game you can end with </w:t>
-      </w:r>
-      <w:r>
-        <w:rPr>
-          <w:sz w:val="24"/>
-          <w:szCs w:val="24"/>
-          <w:lang w:val="en-US"/>
-        </w:rPr>
-        <w:t>7</w:t>
-      </w:r>
-      <w:r>
-        <w:rPr>
-          <w:sz w:val="24"/>
-          <w:szCs w:val="24"/>
-          <w:lang w:val="en-US"/>
-        </w:rPr>
-        <w:t>0 gold.</w:t>
-      </w:r>
-    </w:p>
-    <w:p>
-      <w:pPr>
-        <w:rPr>
-          <w:sz w:val="24"/>
-          <w:szCs w:val="24"/>
-          <w:lang w:val="en-US"/>
-        </w:rPr>
-      </w:pPr>
-      <w:r>
-        <w:rPr>
-          <w:sz w:val="24"/>
-          <w:szCs w:val="24"/>
-          <w:lang w:val="en-US"/>
-        </w:rPr>
-        <w:t xml:space="preserve">Rules of the game is simple. </w:t>
-      </w:r>
+      </w:pPr>
+      <w:r>
+        <w:rPr>
+          <w:b/>
+          <w:bCs/>
+          <w:sz w:val="24"/>
+          <w:szCs w:val="24"/>
+          <w:lang w:val="en-US"/>
+        </w:rPr>
+        <w:lastRenderedPageBreak/>
+        <w:t>Room</w:t>
+      </w:r>
+      <w:r>
+        <w:rPr>
+          <w:b/>
+          <w:bCs/>
+          <w:sz w:val="24"/>
+          <w:szCs w:val="24"/>
+          <w:lang w:val="en-US"/>
+        </w:rPr>
+        <w:t xml:space="preserve"> or </w:t>
+      </w:r>
+      <w:r>
+        <w:rPr>
+          <w:b/>
+          <w:bCs/>
+          <w:sz w:val="24"/>
+          <w:szCs w:val="24"/>
+          <w:lang w:val="en-US"/>
+        </w:rPr>
+        <w:t>Owlb</w:t>
+      </w:r>
+      <w:r>
+        <w:rPr>
+          <w:b/>
+          <w:bCs/>
+          <w:sz w:val="24"/>
+          <w:szCs w:val="24"/>
+          <w:lang w:val="en-US"/>
+        </w:rPr>
+        <w:t>ear</w:t>
+      </w:r>
+      <w:r>
+        <w:rPr>
+          <w:b/>
+          <w:bCs/>
+          <w:sz w:val="24"/>
+          <w:szCs w:val="24"/>
+          <w:lang w:val="en-US"/>
+        </w:rPr>
+        <w:t>.</w:t>
+      </w:r>
+    </w:p>
+    <w:p>
+      <w:pPr>
+        <w:rPr>
+          <w:sz w:val="24"/>
+          <w:szCs w:val="24"/>
+          <w:lang w:val="en-US"/>
+        </w:rPr>
+      </w:pPr>
+      <w:r>
+        <w:rPr>
+          <w:sz w:val="24"/>
+          <w:szCs w:val="24"/>
+          <w:lang w:val="en-US"/>
+        </w:rPr>
+        <w:t>The rules of this game are simple. There are two normal rooms:</w:t>
+      </w:r>
+    </w:p>
+    <w:p>
+      <w:pPr>
+        <w:pStyle w:val="Lijstalinea"/>
+        <w:numPr>
+          <w:ilvl w:val="0"/>
+          <w:numId w:val="3"/>
+        </w:numPr>
+        <w:rPr>
+          <w:sz w:val="24"/>
+          <w:szCs w:val="24"/>
+          <w:lang w:val="en-US"/>
+        </w:rPr>
+      </w:pPr>
+      <w:r>
+        <w:rPr>
+          <w:sz w:val="24"/>
+          <w:szCs w:val="24"/>
+          <w:lang w:val="en-US"/>
+        </w:rPr>
+        <w:t>Room</w:t>
+      </w:r>
+    </w:p>
+    <w:p>
+      <w:pPr>
+        <w:pStyle w:val="Lijstalinea"/>
+        <w:numPr>
+          <w:ilvl w:val="0"/>
+          <w:numId w:val="3"/>
+        </w:numPr>
+        <w:rPr>
+          <w:sz w:val="24"/>
+          <w:szCs w:val="24"/>
+          <w:lang w:val="en-US"/>
+        </w:rPr>
+      </w:pPr>
+      <w:r>
+        <w:rPr>
+          <w:sz w:val="24"/>
+          <w:szCs w:val="24"/>
+          <w:lang w:val="en-US"/>
+        </w:rPr>
+        <w:t>Owlbear</w:t>
+      </w:r>
+    </w:p>
+    <w:p>
+      <w:pPr>
+        <w:rPr>
+          <w:sz w:val="24"/>
+          <w:szCs w:val="24"/>
+          <w:lang w:val="en-US"/>
+        </w:rPr>
+      </w:pPr>
+      <w:r>
+        <w:rPr>
+          <w:sz w:val="24"/>
+          <w:szCs w:val="24"/>
+          <w:lang w:val="en-US"/>
+        </w:rPr>
+        <w:t xml:space="preserve">If you go into room you will earn </w:t>
+      </w:r>
+      <w:r>
+        <w:rPr>
+          <w:sz w:val="24"/>
+          <w:szCs w:val="24"/>
+          <w:lang w:val="en-US"/>
+        </w:rPr>
+        <w:t>30</w:t>
+      </w:r>
+      <w:r>
+        <w:rPr>
+          <w:sz w:val="24"/>
+          <w:szCs w:val="24"/>
+          <w:lang w:val="en-US"/>
+        </w:rPr>
+        <w:t xml:space="preserve"> gold.</w:t>
+      </w:r>
+    </w:p>
+    <w:p>
+      <w:pPr>
+        <w:rPr>
+          <w:sz w:val="24"/>
+          <w:szCs w:val="24"/>
+          <w:lang w:val="en-US"/>
+        </w:rPr>
+      </w:pPr>
+      <w:r>
+        <w:rPr>
+          <w:sz w:val="24"/>
+          <w:szCs w:val="24"/>
+          <w:lang w:val="en-US"/>
+        </w:rPr>
+        <w:t>If you go into Bear you will fight a owlbear</w:t>
+      </w:r>
+      <w:r>
+        <w:rPr>
+          <w:sz w:val="24"/>
+          <w:szCs w:val="24"/>
+          <w:lang w:val="en-US"/>
+        </w:rPr>
+        <w:t xml:space="preserve"> and if you beat it you will get 15 gold</w:t>
+      </w:r>
+    </w:p>
+    <w:p>
+      <w:pPr>
+        <w:rPr>
+          <w:sz w:val="24"/>
+          <w:szCs w:val="24"/>
+          <w:lang w:val="en-US"/>
+        </w:rPr>
+      </w:pPr>
+    </w:p>
+    <w:p>
+      <w:pPr>
+        <w:rPr>
+          <w:sz w:val="24"/>
+          <w:szCs w:val="24"/>
+          <w:lang w:val="en-US"/>
+        </w:rPr>
+      </w:pPr>
+      <w:r>
+        <w:rPr>
+          <w:sz w:val="24"/>
+          <w:szCs w:val="24"/>
+          <w:lang w:val="en-US"/>
+        </w:rPr>
+        <w:t>But there is also the offer room</w:t>
+      </w:r>
+      <w:r>
+        <w:rPr>
+          <w:sz w:val="24"/>
+          <w:szCs w:val="24"/>
+          <w:lang w:val="en-US"/>
+        </w:rPr>
+        <w:t xml:space="preserve"> and this room is guaranteed too happen once in the 2 times we will play this. This offer is an group choice of the people that are in this room. You</w:t>
+      </w:r>
+      <w:r>
+        <w:rPr>
+          <w:sz w:val="24"/>
+          <w:szCs w:val="24"/>
+          <w:lang w:val="en-US"/>
+        </w:rPr>
+        <w:t xml:space="preserve"> can get 20 gold and nothing else will happen. OR this room is the value of every room that is currently in play but all the other rooms will get a value of 0 gold.</w:t>
+      </w:r>
+      <w:r>
+        <w:rPr>
+          <w:sz w:val="24"/>
+          <w:szCs w:val="24"/>
+          <w:lang w:val="en-US"/>
+        </w:rPr>
+        <w:br/>
+        <w:t>The outcome will not be revealed to the people in other rooms.</w:t>
+      </w:r>
+    </w:p>
+    <w:p>
+      <w:pPr>
+        <w:rPr>
+          <w:sz w:val="24"/>
+          <w:szCs w:val="24"/>
+          <w:lang w:val="en-US"/>
+        </w:rPr>
+      </w:pPr>
+    </w:p>
+    <w:p>
+      <w:pPr>
+        <w:rPr>
+          <w:sz w:val="24"/>
+          <w:szCs w:val="24"/>
+          <w:lang w:val="en-US"/>
+        </w:rPr>
+      </w:pPr>
+    </w:p>
+    <w:p>
+      <w:pPr>
+        <w:rPr>
+          <w:sz w:val="24"/>
+          <w:szCs w:val="24"/>
+          <w:lang w:val="en-US"/>
+        </w:rPr>
+      </w:pPr>
+    </w:p>
+    <w:p>
+      <w:pPr>
+        <w:rPr>
+          <w:sz w:val="24"/>
+          <w:szCs w:val="24"/>
+          <w:lang w:val="en-US"/>
+        </w:rPr>
+      </w:pPr>
+    </w:p>
+    <w:p>
+      <w:pPr>
+        <w:rPr>
+          <w:sz w:val="24"/>
+          <w:szCs w:val="24"/>
+          <w:lang w:val="en-US"/>
+        </w:rPr>
+      </w:pPr>
+    </w:p>
+    <w:p>
+      <w:pPr>
+        <w:rPr>
+          <w:sz w:val="24"/>
+          <w:szCs w:val="24"/>
+          <w:lang w:val="en-US"/>
+        </w:rPr>
+      </w:pPr>
+    </w:p>
+    <w:p>
+      <w:pPr>
+        <w:rPr>
+          <w:sz w:val="24"/>
+          <w:szCs w:val="24"/>
+          <w:lang w:val="en-US"/>
+        </w:rPr>
+      </w:pPr>
+    </w:p>
+    <w:p>
+      <w:pPr>
+        <w:rPr>
+          <w:sz w:val="24"/>
+          <w:szCs w:val="24"/>
+          <w:lang w:val="en-US"/>
+        </w:rPr>
+      </w:pPr>
+    </w:p>
+    <w:p>
+      <w:pPr>
+        <w:rPr>
+          <w:sz w:val="24"/>
+          <w:szCs w:val="24"/>
+          <w:lang w:val="en-US"/>
+        </w:rPr>
+      </w:pPr>
+    </w:p>
+    <w:p>
+      <w:pPr>
+        <w:rPr>
+          <w:sz w:val="24"/>
+          <w:szCs w:val="24"/>
+          <w:lang w:val="en-US"/>
+        </w:rPr>
+      </w:pPr>
+    </w:p>
+    <w:p>
+      <w:pPr>
+        <w:rPr>
+          <w:sz w:val="24"/>
+          <w:szCs w:val="24"/>
+          <w:lang w:val="en-US"/>
+        </w:rPr>
+      </w:pPr>
+    </w:p>
+    <w:p>
+      <w:pPr>
+        <w:rPr>
+          <w:sz w:val="24"/>
+          <w:szCs w:val="24"/>
+          <w:lang w:val="en-US"/>
+        </w:rPr>
+      </w:pPr>
+    </w:p>
+    <w:p>
+      <w:pPr>
+        <w:rPr>
+          <w:sz w:val="24"/>
+          <w:szCs w:val="24"/>
+          <w:lang w:val="en-US"/>
+        </w:rPr>
+      </w:pPr>
+    </w:p>
+    <w:p>
+      <w:pPr>
+        <w:rPr>
+          <w:sz w:val="24"/>
+          <w:szCs w:val="24"/>
+          <w:lang w:val="en-US"/>
+        </w:rPr>
+      </w:pPr>
+    </w:p>
+    <w:p>
+      <w:pPr>
+        <w:rPr>
+          <w:sz w:val="24"/>
+          <w:szCs w:val="24"/>
+          <w:lang w:val="en-US"/>
+        </w:rPr>
+      </w:pPr>
+    </w:p>
+    <w:p>
+      <w:pPr>
+        <w:rPr>
+          <w:sz w:val="24"/>
+          <w:szCs w:val="24"/>
+          <w:lang w:val="en-US"/>
+        </w:rPr>
+      </w:pPr>
+    </w:p>
+    <w:p>
+      <w:pPr>
+        <w:rPr>
+          <w:sz w:val="24"/>
+          <w:szCs w:val="24"/>
+          <w:lang w:val="en-US"/>
+        </w:rPr>
+      </w:pPr>
+    </w:p>
+    <w:p>
+      <w:pPr>
+        <w:rPr>
+          <w:sz w:val="24"/>
+          <w:szCs w:val="24"/>
+          <w:lang w:val="en-US"/>
+        </w:rPr>
+      </w:pPr>
+    </w:p>
+    <w:p>
+      <w:pPr>
+        <w:rPr>
+          <w:sz w:val="24"/>
+          <w:szCs w:val="24"/>
+          <w:lang w:val="en-US"/>
+        </w:rPr>
+      </w:pPr>
+    </w:p>
+    <w:p>
+      <w:pPr>
+        <w:rPr>
+          <w:sz w:val="24"/>
+          <w:szCs w:val="24"/>
+          <w:lang w:val="en-US"/>
+        </w:rPr>
+      </w:pPr>
+    </w:p>
+    <w:p>
+      <w:pPr>
+        <w:rPr>
+          <w:sz w:val="24"/>
+          <w:szCs w:val="24"/>
+          <w:lang w:val="en-US"/>
+        </w:rPr>
+      </w:pPr>
+    </w:p>
+    <w:p>
+      <w:pPr>
+        <w:rPr>
+          <w:sz w:val="24"/>
+          <w:szCs w:val="24"/>
+          <w:lang w:val="en-US"/>
+        </w:rPr>
+      </w:pPr>
+    </w:p>
+    <w:p>
+      <w:pPr>
+        <w:rPr>
+          <w:sz w:val="24"/>
+          <w:szCs w:val="24"/>
+          <w:lang w:val="en-US"/>
+        </w:rPr>
+      </w:pPr>
+    </w:p>
+    <w:p>
+      <w:pPr>
+        <w:rPr>
+          <w:sz w:val="24"/>
+          <w:szCs w:val="24"/>
+          <w:lang w:val="en-US"/>
+        </w:rPr>
+      </w:pPr>
+    </w:p>
+    <w:p>
+      <w:pPr>
+        <w:rPr>
+          <w:sz w:val="24"/>
+          <w:szCs w:val="24"/>
+          <w:lang w:val="en-US"/>
+        </w:rPr>
+      </w:pPr>
+    </w:p>
+    <w:p>
+      <w:pPr>
+        <w:rPr>
+          <w:b/>
+          <w:bCs/>
+          <w:sz w:val="24"/>
+          <w:szCs w:val="24"/>
+          <w:lang w:val="en-US"/>
+        </w:rPr>
+      </w:pPr>
+      <w:r>
+        <w:rPr>
+          <w:b/>
+          <w:bCs/>
+          <w:sz w:val="24"/>
+          <w:szCs w:val="24"/>
+          <w:lang w:val="en-US"/>
+        </w:rPr>
+        <w:t>3 in a Room</w:t>
+      </w:r>
+    </w:p>
+    <w:p>
+      <w:pPr>
+        <w:rPr>
+          <w:sz w:val="24"/>
+          <w:szCs w:val="24"/>
+          <w:lang w:val="en-US"/>
+        </w:rPr>
+      </w:pPr>
+    </w:p>
+    <w:p>
+      <w:pPr>
+        <w:rPr>
+          <w:sz w:val="24"/>
+          <w:szCs w:val="24"/>
+          <w:lang w:val="en-US"/>
+        </w:rPr>
+      </w:pPr>
+    </w:p>
+    <w:p>
+      <w:pPr>
+        <w:rPr>
+          <w:sz w:val="24"/>
+          <w:szCs w:val="24"/>
+          <w:lang w:val="en-US"/>
+        </w:rPr>
+      </w:pPr>
+    </w:p>
+    <w:p>
+      <w:pPr>
+        <w:rPr>
+          <w:sz w:val="24"/>
+          <w:szCs w:val="24"/>
+          <w:lang w:val="en-US"/>
+        </w:rPr>
+      </w:pPr>
+    </w:p>
+    <w:p>
+      <w:pPr>
+        <w:rPr>
+          <w:sz w:val="24"/>
+          <w:szCs w:val="24"/>
+          <w:lang w:val="en-US"/>
+        </w:rPr>
+      </w:pPr>
+    </w:p>
+    <w:p>
+      <w:pPr>
+        <w:rPr>
+          <w:sz w:val="24"/>
+          <w:szCs w:val="24"/>
+          <w:lang w:val="en-US"/>
+        </w:rPr>
+      </w:pPr>
+    </w:p>
+    <w:p>
+      <w:pPr>
+        <w:rPr>
+          <w:sz w:val="24"/>
+          <w:szCs w:val="24"/>
+          <w:lang w:val="en-US"/>
+        </w:rPr>
+      </w:pPr>
+    </w:p>
+    <w:p>
+      <w:pPr>
+        <w:rPr>
+          <w:sz w:val="24"/>
+          <w:szCs w:val="24"/>
+          <w:lang w:val="en-US"/>
+        </w:rPr>
+      </w:pPr>
+    </w:p>
+    <w:p>
+      <w:pPr>
+        <w:rPr>
+          <w:sz w:val="24"/>
+          <w:szCs w:val="24"/>
+          <w:lang w:val="en-US"/>
+        </w:rPr>
+      </w:pPr>
+    </w:p>
+    <w:p>
+      <w:pPr>
+        <w:rPr>
+          <w:sz w:val="24"/>
+          <w:szCs w:val="24"/>
+          <w:lang w:val="en-US"/>
+        </w:rPr>
+      </w:pPr>
+    </w:p>
+    <w:p>
+      <w:pPr>
+        <w:rPr>
+          <w:sz w:val="24"/>
+          <w:szCs w:val="24"/>
+          <w:lang w:val="en-US"/>
+        </w:rPr>
+      </w:pPr>
+    </w:p>
+    <w:p>
+      <w:pPr>
+        <w:rPr>
+          <w:sz w:val="24"/>
+          <w:szCs w:val="24"/>
+          <w:lang w:val="en-US"/>
+        </w:rPr>
+      </w:pPr>
+    </w:p>
+    <w:p>
+      <w:pPr>
+        <w:rPr>
+          <w:sz w:val="24"/>
+          <w:szCs w:val="24"/>
+          <w:lang w:val="en-US"/>
+        </w:rPr>
+      </w:pPr>
+    </w:p>
+    <w:p>
+      <w:pPr>
+        <w:rPr>
+          <w:sz w:val="24"/>
+          <w:szCs w:val="24"/>
+          <w:lang w:val="en-US"/>
+        </w:rPr>
+      </w:pPr>
+    </w:p>
+    <w:p>
+      <w:pPr>
+        <w:rPr>
+          <w:sz w:val="24"/>
+          <w:szCs w:val="24"/>
+          <w:lang w:val="en-US"/>
+        </w:rPr>
+      </w:pPr>
+    </w:p>
+    <w:p>
+      <w:pPr>
+        <w:rPr>
+          <w:sz w:val="24"/>
+          <w:szCs w:val="24"/>
+          <w:lang w:val="en-US"/>
+        </w:rPr>
+      </w:pPr>
+    </w:p>
+    <w:p>
+      <w:pPr>
+        <w:rPr>
+          <w:sz w:val="24"/>
+          <w:szCs w:val="24"/>
+          <w:lang w:val="en-US"/>
+        </w:rPr>
+      </w:pPr>
+    </w:p>
+    <w:p>
+      <w:pPr>
+        <w:rPr>
+          <w:sz w:val="24"/>
+          <w:szCs w:val="24"/>
+          <w:lang w:val="en-US"/>
+        </w:rPr>
+      </w:pPr>
+    </w:p>
+    <w:p>
+      <w:pPr>
+        <w:rPr>
+          <w:sz w:val="24"/>
+          <w:szCs w:val="24"/>
+          <w:lang w:val="en-US"/>
+        </w:rPr>
+      </w:pPr>
+    </w:p>
+    <w:p>
+      <w:pPr>
+        <w:rPr>
+          <w:sz w:val="24"/>
+          <w:szCs w:val="24"/>
+          <w:lang w:val="en-US"/>
+        </w:rPr>
+      </w:pPr>
+    </w:p>
+    <w:p>
+      <w:pPr>
+        <w:rPr>
+          <w:sz w:val="24"/>
+          <w:szCs w:val="24"/>
+          <w:lang w:val="en-US"/>
+        </w:rPr>
+      </w:pPr>
+    </w:p>
+    <w:p>
+      <w:pPr>
+        <w:rPr>
+          <w:sz w:val="24"/>
+          <w:szCs w:val="24"/>
+          <w:lang w:val="en-US"/>
+        </w:rPr>
+      </w:pPr>
+    </w:p>
+    <w:p>
+      <w:pPr>
+        <w:rPr>
+          <w:sz w:val="24"/>
+          <w:szCs w:val="24"/>
+          <w:lang w:val="en-US"/>
+        </w:rPr>
+      </w:pPr>
+    </w:p>
+    <w:p>
+      <w:pPr>
+        <w:rPr>
+          <w:sz w:val="24"/>
+          <w:szCs w:val="24"/>
+          <w:lang w:val="en-US"/>
+        </w:rPr>
+      </w:pPr>
+    </w:p>
+    <w:p>
+      <w:pPr>
+        <w:rPr>
+          <w:sz w:val="24"/>
+          <w:szCs w:val="24"/>
+          <w:lang w:val="en-US"/>
+        </w:rPr>
+      </w:pPr>
+    </w:p>
+    <w:p>
+      <w:pPr>
+        <w:rPr>
+          <w:sz w:val="24"/>
+          <w:szCs w:val="24"/>
+          <w:lang w:val="en-US"/>
+        </w:rPr>
+      </w:pPr>
+    </w:p>
+    <w:p>
+      <w:pPr>
+        <w:rPr>
+          <w:sz w:val="24"/>
+          <w:szCs w:val="24"/>
+          <w:lang w:val="en-US"/>
+        </w:rPr>
+      </w:pPr>
+    </w:p>
+    <w:p>
+      <w:pPr>
+        <w:rPr>
+          <w:sz w:val="24"/>
+          <w:szCs w:val="24"/>
+          <w:lang w:val="en-US"/>
+        </w:rPr>
+      </w:pPr>
+    </w:p>
+    <w:p>
+      <w:pPr>
+        <w:rPr>
+          <w:b/>
+          <w:bCs/>
+          <w:sz w:val="24"/>
+          <w:szCs w:val="24"/>
+          <w:lang w:val="en-US"/>
+        </w:rPr>
+      </w:pPr>
+      <w:r>
+        <w:rPr>
+          <w:b/>
+          <w:bCs/>
+          <w:sz w:val="24"/>
+          <w:szCs w:val="24"/>
+          <w:lang w:val="en-US"/>
+        </w:rPr>
+        <w:t>Steal or Deal</w:t>
+      </w:r>
+    </w:p>
+    <w:p>
+      <w:pPr>
+        <w:rPr>
+          <w:sz w:val="24"/>
+          <w:szCs w:val="24"/>
+          <w:lang w:val="en-US"/>
+        </w:rPr>
+      </w:pPr>
+    </w:p>
+    <w:p>
+      <w:pPr>
+        <w:rPr>
+          <w:sz w:val="24"/>
+          <w:szCs w:val="24"/>
+          <w:lang w:val="en-US"/>
+        </w:rPr>
+      </w:pPr>
     </w:p>
     <w:sectPr>
       <w:pgSz w:w="11906" w:h="16838"/>
@@ -1097,9 +2373,9 @@
     </w:lvl>
   </w:abstractNum>
   <w:abstractNum w:abstractNumId="1" w15:restartNumberingAfterBreak="0">
-    <w:nsid w:val="799A6BA9"/>
+    <w:nsid w:val="64282AB6"/>
     <w:multiLevelType w:val="hybridMultilevel"/>
-    <w:tmpl w:val="07024CCE"/>
+    <w:tmpl w:val="9FFE727E"/>
     <w:lvl w:ilvl="0" w:tplc="04130001">
       <w:start w:val="1"/>
       <w:numFmt w:val="bullet"/>
@@ -1209,11 +2485,127 @@
       </w:rPr>
     </w:lvl>
   </w:abstractNum>
+  <w:abstractNum w:abstractNumId="2" w15:restartNumberingAfterBreak="0">
+    <w:nsid w:val="799A6BA9"/>
+    <w:multiLevelType w:val="hybridMultilevel"/>
+    <w:tmpl w:val="07024CCE"/>
+    <w:lvl w:ilvl="0" w:tplc="04130001">
+      <w:start w:val="1"/>
+      <w:numFmt w:val="bullet"/>
+      <w:lvlText w:val=""/>
+      <w:lvlJc w:val="left"/>
+      <w:pPr>
+        <w:ind w:left="720" w:hanging="360"/>
+      </w:pPr>
+      <w:rPr>
+        <w:rFonts w:ascii="Symbol" w:hAnsi="Symbol" w:hint="default"/>
+      </w:rPr>
+    </w:lvl>
+    <w:lvl w:ilvl="1" w:tplc="04130003" w:tentative="1">
+      <w:start w:val="1"/>
+      <w:numFmt w:val="bullet"/>
+      <w:lvlText w:val="o"/>
+      <w:lvlJc w:val="left"/>
+      <w:pPr>
+        <w:ind w:left="1440" w:hanging="360"/>
+      </w:pPr>
+      <w:rPr>
+        <w:rFonts w:ascii="Courier New" w:hAnsi="Courier New" w:cs="Courier New" w:hint="default"/>
+      </w:rPr>
+    </w:lvl>
+    <w:lvl w:ilvl="2" w:tplc="04130005" w:tentative="1">
+      <w:start w:val="1"/>
+      <w:numFmt w:val="bullet"/>
+      <w:lvlText w:val=""/>
+      <w:lvlJc w:val="left"/>
+      <w:pPr>
+        <w:ind w:left="2160" w:hanging="360"/>
+      </w:pPr>
+      <w:rPr>
+        <w:rFonts w:ascii="Wingdings" w:hAnsi="Wingdings" w:hint="default"/>
+      </w:rPr>
+    </w:lvl>
+    <w:lvl w:ilvl="3" w:tplc="04130001" w:tentative="1">
+      <w:start w:val="1"/>
+      <w:numFmt w:val="bullet"/>
+      <w:lvlText w:val=""/>
+      <w:lvlJc w:val="left"/>
+      <w:pPr>
+        <w:ind w:left="2880" w:hanging="360"/>
+      </w:pPr>
+      <w:rPr>
+        <w:rFonts w:ascii="Symbol" w:hAnsi="Symbol" w:hint="default"/>
+      </w:rPr>
+    </w:lvl>
+    <w:lvl w:ilvl="4" w:tplc="04130003" w:tentative="1">
+      <w:start w:val="1"/>
+      <w:numFmt w:val="bullet"/>
+      <w:lvlText w:val="o"/>
+      <w:lvlJc w:val="left"/>
+      <w:pPr>
+        <w:ind w:left="3600" w:hanging="360"/>
+      </w:pPr>
+      <w:rPr>
+        <w:rFonts w:ascii="Courier New" w:hAnsi="Courier New" w:cs="Courier New" w:hint="default"/>
+      </w:rPr>
+    </w:lvl>
+    <w:lvl w:ilvl="5" w:tplc="04130005" w:tentative="1">
+      <w:start w:val="1"/>
+      <w:numFmt w:val="bullet"/>
+      <w:lvlText w:val=""/>
+      <w:lvlJc w:val="left"/>
+      <w:pPr>
+        <w:ind w:left="4320" w:hanging="360"/>
+      </w:pPr>
+      <w:rPr>
+        <w:rFonts w:ascii="Wingdings" w:hAnsi="Wingdings" w:hint="default"/>
+      </w:rPr>
+    </w:lvl>
+    <w:lvl w:ilvl="6" w:tplc="04130001" w:tentative="1">
+      <w:start w:val="1"/>
+      <w:numFmt w:val="bullet"/>
+      <w:lvlText w:val=""/>
+      <w:lvlJc w:val="left"/>
+      <w:pPr>
+        <w:ind w:left="5040" w:hanging="360"/>
+      </w:pPr>
+      <w:rPr>
+        <w:rFonts w:ascii="Symbol" w:hAnsi="Symbol" w:hint="default"/>
+      </w:rPr>
+    </w:lvl>
+    <w:lvl w:ilvl="7" w:tplc="04130003" w:tentative="1">
+      <w:start w:val="1"/>
+      <w:numFmt w:val="bullet"/>
+      <w:lvlText w:val="o"/>
+      <w:lvlJc w:val="left"/>
+      <w:pPr>
+        <w:ind w:left="5760" w:hanging="360"/>
+      </w:pPr>
+      <w:rPr>
+        <w:rFonts w:ascii="Courier New" w:hAnsi="Courier New" w:cs="Courier New" w:hint="default"/>
+      </w:rPr>
+    </w:lvl>
+    <w:lvl w:ilvl="8" w:tplc="04130005" w:tentative="1">
+      <w:start w:val="1"/>
+      <w:numFmt w:val="bullet"/>
+      <w:lvlText w:val=""/>
+      <w:lvlJc w:val="left"/>
+      <w:pPr>
+        <w:ind w:left="6480" w:hanging="360"/>
+      </w:pPr>
+      <w:rPr>
+        <w:rFonts w:ascii="Wingdings" w:hAnsi="Wingdings" w:hint="default"/>
+      </w:rPr>
+    </w:lvl>
+  </w:abstractNum>
   <w:num w:numId="1">
-    <w:abstractNumId w:val="1"/>
+    <w:abstractNumId w:val="2"/>
   </w:num>
   <w:num w:numId="2">
     <w:abstractNumId w:val="0"/>
+  </w:num>
+  <w:num w:numId="3">
+    <w:abstractNumId w:val="1"/>
   </w:num>
 </w:numbering>
 </file>

</xml_diff>